<commit_message>
Se agrega gráficos a la documentación
</commit_message>
<xml_diff>
--- a/Documentacion.docx
+++ b/Documentacion.docx
@@ -66,49 +66,7 @@
         <w:rPr>
           <w:rFonts w:ascii="Arial" w:hAnsi="Arial" w:cs="Arial"/>
         </w:rPr>
-        <w:t>El propósito de este</w:t>
-      </w:r>
-      <w:r>
-        <w:rPr>
-          <w:rFonts w:ascii="Arial" w:hAnsi="Arial" w:cs="Arial"/>
-        </w:rPr>
-        <w:t xml:space="preserve"> proyecto </w:t>
-      </w:r>
-      <w:r>
-        <w:rPr>
-          <w:rFonts w:ascii="Arial" w:hAnsi="Arial" w:cs="Arial"/>
-        </w:rPr>
-        <w:t>fue implementar</w:t>
-      </w:r>
-      <w:r>
-        <w:rPr>
-          <w:rFonts w:ascii="Arial" w:hAnsi="Arial" w:cs="Arial"/>
-        </w:rPr>
-        <w:t xml:space="preserve"> un sistema de predicción de ventas</w:t>
-      </w:r>
-      <w:r>
-        <w:rPr>
-          <w:rFonts w:ascii="Arial" w:hAnsi="Arial" w:cs="Arial"/>
-        </w:rPr>
-        <w:t>.</w:t>
-      </w:r>
-      <w:r>
-        <w:rPr>
-          <w:rFonts w:ascii="Arial" w:hAnsi="Arial" w:cs="Arial"/>
-        </w:rPr>
-        <w:t xml:space="preserve"> </w:t>
-      </w:r>
-      <w:r>
-        <w:rPr>
-          <w:rFonts w:ascii="Arial" w:hAnsi="Arial" w:cs="Arial"/>
-        </w:rPr>
-        <w:t>Se utilizaron</w:t>
-      </w:r>
-      <w:r>
-        <w:rPr>
-          <w:rFonts w:ascii="Arial" w:hAnsi="Arial" w:cs="Arial"/>
-        </w:rPr>
-        <w:t xml:space="preserve"> diferentes modelos de machine </w:t>
+        <w:t xml:space="preserve">El propósito de este proyecto fue implementar un sistema de predicción de ventas. Se utilizaron diferentes modelos de machine </w:t>
       </w:r>
       <w:proofErr w:type="spellStart"/>
       <w:r>
@@ -595,13 +553,6 @@
     </w:p>
     <w:p>
       <w:pPr>
-        <w:rPr>
-          <w:rFonts w:ascii="Arial" w:hAnsi="Arial" w:cs="Arial"/>
-        </w:rPr>
-      </w:pPr>
-    </w:p>
-    <w:p>
-      <w:pPr>
         <w:pStyle w:val="Prrafodelista"/>
         <w:numPr>
           <w:ilvl w:val="1"/>
@@ -868,6 +819,60 @@
       <w:r>
         <w:rPr>
           <w:rFonts w:ascii="Arial" w:hAnsi="Arial" w:cs="Arial"/>
+          <w:noProof/>
+        </w:rPr>
+        <w:drawing>
+          <wp:inline distT="0" distB="0" distL="0" distR="0" wp14:anchorId="5CA09024" wp14:editId="7FCA49FC">
+            <wp:extent cx="5612130" cy="3117850"/>
+            <wp:effectExtent l="0" t="0" r="1270" b="6350"/>
+            <wp:docPr id="1929105777" name="Imagen 1"/>
+            <wp:cNvGraphicFramePr>
+              <a:graphicFrameLocks xmlns:a="http://schemas.openxmlformats.org/drawingml/2006/main" noChangeAspect="1"/>
+            </wp:cNvGraphicFramePr>
+            <a:graphic xmlns:a="http://schemas.openxmlformats.org/drawingml/2006/main">
+              <a:graphicData uri="http://schemas.openxmlformats.org/drawingml/2006/picture">
+                <pic:pic xmlns:pic="http://schemas.openxmlformats.org/drawingml/2006/picture">
+                  <pic:nvPicPr>
+                    <pic:cNvPr id="1929105777" name="Imagen 1929105777"/>
+                    <pic:cNvPicPr/>
+                  </pic:nvPicPr>
+                  <pic:blipFill>
+                    <a:blip r:embed="rId5">
+                      <a:extLst>
+                        <a:ext uri="{28A0092B-C50C-407E-A947-70E740481C1C}">
+                          <a14:useLocalDpi xmlns:a14="http://schemas.microsoft.com/office/drawing/2010/main" val="0"/>
+                        </a:ext>
+                      </a:extLst>
+                    </a:blip>
+                    <a:stretch>
+                      <a:fillRect/>
+                    </a:stretch>
+                  </pic:blipFill>
+                  <pic:spPr>
+                    <a:xfrm>
+                      <a:off x="0" y="0"/>
+                      <a:ext cx="5612130" cy="3117850"/>
+                    </a:xfrm>
+                    <a:prstGeom prst="rect">
+                      <a:avLst/>
+                    </a:prstGeom>
+                  </pic:spPr>
+                </pic:pic>
+              </a:graphicData>
+            </a:graphic>
+          </wp:inline>
+        </w:drawing>
+      </w:r>
+    </w:p>
+    <w:p>
+      <w:pPr>
+        <w:rPr>
+          <w:rFonts w:ascii="Arial" w:hAnsi="Arial" w:cs="Arial"/>
+        </w:rPr>
+      </w:pPr>
+      <w:r>
+        <w:rPr>
+          <w:rFonts w:ascii="Arial" w:hAnsi="Arial" w:cs="Arial"/>
         </w:rPr>
         <w:t>Basado en el gráfico de MAE y RMSE:</w:t>
       </w:r>
@@ -1013,6 +1018,7 @@
         <w:rPr>
           <w:rFonts w:ascii="Arial" w:hAnsi="Arial" w:cs="Arial"/>
         </w:rPr>
+        <w:lastRenderedPageBreak/>
         <w:t>RMSE: 2,691</w:t>
       </w:r>
     </w:p>
@@ -1273,7 +1279,6 @@
           <w:b/>
           <w:bCs/>
         </w:rPr>
-        <w:lastRenderedPageBreak/>
         <w:t>Comportamiento de los Modelos</w:t>
       </w:r>
     </w:p>
@@ -1563,6 +1568,492 @@
         <w:rPr>
           <w:rFonts w:ascii="Arial" w:hAnsi="Arial" w:cs="Arial"/>
         </w:rPr>
+        <w:t xml:space="preserve">Para esta parte, se realizaron diferentes gráficos con los diferentes modelos, los cuales se muestran cómo se comportan las predicción y que tanto difieren de los datos reales. </w:t>
+      </w:r>
+    </w:p>
+    <w:p>
+      <w:pPr>
+        <w:rPr>
+          <w:rFonts w:ascii="Arial" w:hAnsi="Arial" w:cs="Arial"/>
+        </w:rPr>
+      </w:pPr>
+    </w:p>
+    <w:p>
+      <w:pPr>
+        <w:rPr>
+          <w:rFonts w:ascii="Arial" w:hAnsi="Arial" w:cs="Arial"/>
+        </w:rPr>
+      </w:pPr>
+    </w:p>
+    <w:p>
+      <w:pPr>
+        <w:rPr>
+          <w:rFonts w:ascii="Arial" w:hAnsi="Arial" w:cs="Arial"/>
+        </w:rPr>
+      </w:pPr>
+    </w:p>
+    <w:p>
+      <w:pPr>
+        <w:rPr>
+          <w:rFonts w:ascii="Arial" w:hAnsi="Arial" w:cs="Arial"/>
+        </w:rPr>
+      </w:pPr>
+    </w:p>
+    <w:p>
+      <w:pPr>
+        <w:rPr>
+          <w:rFonts w:ascii="Arial" w:hAnsi="Arial" w:cs="Arial"/>
+        </w:rPr>
+      </w:pPr>
+    </w:p>
+    <w:p>
+      <w:pPr>
+        <w:pStyle w:val="Prrafodelista"/>
+        <w:numPr>
+          <w:ilvl w:val="0"/>
+          <w:numId w:val="8"/>
+        </w:numPr>
+        <w:rPr>
+          <w:rFonts w:ascii="Arial" w:hAnsi="Arial" w:cs="Arial"/>
+        </w:rPr>
+      </w:pPr>
+      <w:r>
+        <w:rPr>
+          <w:rFonts w:ascii="Arial" w:hAnsi="Arial" w:cs="Arial"/>
+        </w:rPr>
+        <w:lastRenderedPageBreak/>
+        <w:t>Regresión Lineal</w:t>
+      </w:r>
+    </w:p>
+    <w:p>
+      <w:pPr>
+        <w:jc w:val="center"/>
+        <w:rPr>
+          <w:rFonts w:ascii="Arial" w:hAnsi="Arial" w:cs="Arial"/>
+        </w:rPr>
+      </w:pPr>
+      <w:r>
+        <w:rPr>
+          <w:rFonts w:ascii="Arial" w:hAnsi="Arial" w:cs="Arial"/>
+          <w:noProof/>
+        </w:rPr>
+        <w:drawing>
+          <wp:inline distT="0" distB="0" distL="0" distR="0" wp14:anchorId="4BC92761" wp14:editId="19B9C2F0">
+            <wp:extent cx="4494798" cy="3371353"/>
+            <wp:effectExtent l="0" t="0" r="1270" b="0"/>
+            <wp:docPr id="1746213485" name="Imagen 2"/>
+            <wp:cNvGraphicFramePr>
+              <a:graphicFrameLocks xmlns:a="http://schemas.openxmlformats.org/drawingml/2006/main" noChangeAspect="1"/>
+            </wp:cNvGraphicFramePr>
+            <a:graphic xmlns:a="http://schemas.openxmlformats.org/drawingml/2006/main">
+              <a:graphicData uri="http://schemas.openxmlformats.org/drawingml/2006/picture">
+                <pic:pic xmlns:pic="http://schemas.openxmlformats.org/drawingml/2006/picture">
+                  <pic:nvPicPr>
+                    <pic:cNvPr id="1746213485" name="Imagen 1746213485"/>
+                    <pic:cNvPicPr/>
+                  </pic:nvPicPr>
+                  <pic:blipFill>
+                    <a:blip r:embed="rId6">
+                      <a:extLst>
+                        <a:ext uri="{28A0092B-C50C-407E-A947-70E740481C1C}">
+                          <a14:useLocalDpi xmlns:a14="http://schemas.microsoft.com/office/drawing/2010/main" val="0"/>
+                        </a:ext>
+                      </a:extLst>
+                    </a:blip>
+                    <a:stretch>
+                      <a:fillRect/>
+                    </a:stretch>
+                  </pic:blipFill>
+                  <pic:spPr>
+                    <a:xfrm>
+                      <a:off x="0" y="0"/>
+                      <a:ext cx="4509708" cy="3382536"/>
+                    </a:xfrm>
+                    <a:prstGeom prst="rect">
+                      <a:avLst/>
+                    </a:prstGeom>
+                  </pic:spPr>
+                </pic:pic>
+              </a:graphicData>
+            </a:graphic>
+          </wp:inline>
+        </w:drawing>
+      </w:r>
+    </w:p>
+    <w:p>
+      <w:pPr>
+        <w:pStyle w:val="Prrafodelista"/>
+        <w:numPr>
+          <w:ilvl w:val="0"/>
+          <w:numId w:val="8"/>
+        </w:numPr>
+        <w:rPr>
+          <w:rFonts w:ascii="Arial" w:hAnsi="Arial" w:cs="Arial"/>
+        </w:rPr>
+      </w:pPr>
+      <w:proofErr w:type="spellStart"/>
+      <w:r>
+        <w:rPr>
+          <w:rFonts w:ascii="Arial" w:hAnsi="Arial" w:cs="Arial"/>
+        </w:rPr>
+        <w:t>Random</w:t>
+      </w:r>
+      <w:proofErr w:type="spellEnd"/>
+      <w:r>
+        <w:rPr>
+          <w:rFonts w:ascii="Arial" w:hAnsi="Arial" w:cs="Arial"/>
+        </w:rPr>
+        <w:t xml:space="preserve"> Forest</w:t>
+      </w:r>
+    </w:p>
+    <w:p>
+      <w:pPr>
+        <w:jc w:val="center"/>
+        <w:rPr>
+          <w:rFonts w:ascii="Arial" w:hAnsi="Arial" w:cs="Arial"/>
+        </w:rPr>
+      </w:pPr>
+      <w:r>
+        <w:rPr>
+          <w:rFonts w:ascii="Arial" w:hAnsi="Arial" w:cs="Arial"/>
+          <w:noProof/>
+        </w:rPr>
+        <w:drawing>
+          <wp:inline distT="0" distB="0" distL="0" distR="0" wp14:anchorId="348467FA" wp14:editId="3BA0A614">
+            <wp:extent cx="4537204" cy="3403158"/>
+            <wp:effectExtent l="0" t="0" r="0" b="635"/>
+            <wp:docPr id="1366818791" name="Imagen 3"/>
+            <wp:cNvGraphicFramePr>
+              <a:graphicFrameLocks xmlns:a="http://schemas.openxmlformats.org/drawingml/2006/main" noChangeAspect="1"/>
+            </wp:cNvGraphicFramePr>
+            <a:graphic xmlns:a="http://schemas.openxmlformats.org/drawingml/2006/main">
+              <a:graphicData uri="http://schemas.openxmlformats.org/drawingml/2006/picture">
+                <pic:pic xmlns:pic="http://schemas.openxmlformats.org/drawingml/2006/picture">
+                  <pic:nvPicPr>
+                    <pic:cNvPr id="1366818791" name="Imagen 1366818791"/>
+                    <pic:cNvPicPr/>
+                  </pic:nvPicPr>
+                  <pic:blipFill>
+                    <a:blip r:embed="rId7">
+                      <a:extLst>
+                        <a:ext uri="{28A0092B-C50C-407E-A947-70E740481C1C}">
+                          <a14:useLocalDpi xmlns:a14="http://schemas.microsoft.com/office/drawing/2010/main" val="0"/>
+                        </a:ext>
+                      </a:extLst>
+                    </a:blip>
+                    <a:stretch>
+                      <a:fillRect/>
+                    </a:stretch>
+                  </pic:blipFill>
+                  <pic:spPr>
+                    <a:xfrm>
+                      <a:off x="0" y="0"/>
+                      <a:ext cx="4590256" cy="3442950"/>
+                    </a:xfrm>
+                    <a:prstGeom prst="rect">
+                      <a:avLst/>
+                    </a:prstGeom>
+                  </pic:spPr>
+                </pic:pic>
+              </a:graphicData>
+            </a:graphic>
+          </wp:inline>
+        </w:drawing>
+      </w:r>
+    </w:p>
+    <w:p>
+      <w:pPr>
+        <w:jc w:val="center"/>
+        <w:rPr>
+          <w:rFonts w:ascii="Arial" w:hAnsi="Arial" w:cs="Arial"/>
+        </w:rPr>
+      </w:pPr>
+    </w:p>
+    <w:p>
+      <w:pPr>
+        <w:jc w:val="center"/>
+        <w:rPr>
+          <w:rFonts w:ascii="Arial" w:hAnsi="Arial" w:cs="Arial"/>
+        </w:rPr>
+      </w:pPr>
+    </w:p>
+    <w:p>
+      <w:pPr>
+        <w:pStyle w:val="Prrafodelista"/>
+        <w:numPr>
+          <w:ilvl w:val="0"/>
+          <w:numId w:val="8"/>
+        </w:numPr>
+        <w:rPr>
+          <w:rFonts w:ascii="Arial" w:hAnsi="Arial" w:cs="Arial"/>
+        </w:rPr>
+      </w:pPr>
+      <w:proofErr w:type="spellStart"/>
+      <w:r>
+        <w:rPr>
+          <w:rFonts w:ascii="Arial" w:hAnsi="Arial" w:cs="Arial"/>
+        </w:rPr>
+        <w:lastRenderedPageBreak/>
+        <w:t>Gradient</w:t>
+      </w:r>
+      <w:proofErr w:type="spellEnd"/>
+      <w:r>
+        <w:rPr>
+          <w:rFonts w:ascii="Arial" w:hAnsi="Arial" w:cs="Arial"/>
+        </w:rPr>
+        <w:t xml:space="preserve"> </w:t>
+      </w:r>
+      <w:proofErr w:type="spellStart"/>
+      <w:r>
+        <w:rPr>
+          <w:rFonts w:ascii="Arial" w:hAnsi="Arial" w:cs="Arial"/>
+        </w:rPr>
+        <w:t>Boosting</w:t>
+      </w:r>
+      <w:proofErr w:type="spellEnd"/>
+    </w:p>
+    <w:p>
+      <w:pPr>
+        <w:jc w:val="center"/>
+        <w:rPr>
+          <w:rFonts w:ascii="Arial" w:hAnsi="Arial" w:cs="Arial"/>
+        </w:rPr>
+      </w:pPr>
+      <w:r>
+        <w:rPr>
+          <w:rFonts w:ascii="Arial" w:hAnsi="Arial" w:cs="Arial"/>
+          <w:noProof/>
+        </w:rPr>
+        <w:drawing>
+          <wp:inline distT="0" distB="0" distL="0" distR="0" wp14:anchorId="7A1380DE" wp14:editId="02C3779F">
+            <wp:extent cx="4562637" cy="3422236"/>
+            <wp:effectExtent l="0" t="0" r="0" b="0"/>
+            <wp:docPr id="1013994592" name="Imagen 4"/>
+            <wp:cNvGraphicFramePr>
+              <a:graphicFrameLocks xmlns:a="http://schemas.openxmlformats.org/drawingml/2006/main" noChangeAspect="1"/>
+            </wp:cNvGraphicFramePr>
+            <a:graphic xmlns:a="http://schemas.openxmlformats.org/drawingml/2006/main">
+              <a:graphicData uri="http://schemas.openxmlformats.org/drawingml/2006/picture">
+                <pic:pic xmlns:pic="http://schemas.openxmlformats.org/drawingml/2006/picture">
+                  <pic:nvPicPr>
+                    <pic:cNvPr id="1013994592" name="Imagen 1013994592"/>
+                    <pic:cNvPicPr/>
+                  </pic:nvPicPr>
+                  <pic:blipFill>
+                    <a:blip r:embed="rId8">
+                      <a:extLst>
+                        <a:ext uri="{28A0092B-C50C-407E-A947-70E740481C1C}">
+                          <a14:useLocalDpi xmlns:a14="http://schemas.microsoft.com/office/drawing/2010/main" val="0"/>
+                        </a:ext>
+                      </a:extLst>
+                    </a:blip>
+                    <a:stretch>
+                      <a:fillRect/>
+                    </a:stretch>
+                  </pic:blipFill>
+                  <pic:spPr>
+                    <a:xfrm>
+                      <a:off x="0" y="0"/>
+                      <a:ext cx="4584503" cy="3438637"/>
+                    </a:xfrm>
+                    <a:prstGeom prst="rect">
+                      <a:avLst/>
+                    </a:prstGeom>
+                  </pic:spPr>
+                </pic:pic>
+              </a:graphicData>
+            </a:graphic>
+          </wp:inline>
+        </w:drawing>
+      </w:r>
+    </w:p>
+    <w:p>
+      <w:pPr>
+        <w:pStyle w:val="Prrafodelista"/>
+        <w:numPr>
+          <w:ilvl w:val="0"/>
+          <w:numId w:val="8"/>
+        </w:numPr>
+        <w:rPr>
+          <w:rFonts w:ascii="Arial" w:hAnsi="Arial" w:cs="Arial"/>
+        </w:rPr>
+      </w:pPr>
+      <w:proofErr w:type="spellStart"/>
+      <w:r>
+        <w:rPr>
+          <w:rFonts w:ascii="Arial" w:hAnsi="Arial" w:cs="Arial"/>
+        </w:rPr>
+        <w:t>Decision</w:t>
+      </w:r>
+      <w:proofErr w:type="spellEnd"/>
+      <w:r>
+        <w:rPr>
+          <w:rFonts w:ascii="Arial" w:hAnsi="Arial" w:cs="Arial"/>
+        </w:rPr>
+        <w:t xml:space="preserve"> </w:t>
+      </w:r>
+      <w:proofErr w:type="spellStart"/>
+      <w:r>
+        <w:rPr>
+          <w:rFonts w:ascii="Arial" w:hAnsi="Arial" w:cs="Arial"/>
+        </w:rPr>
+        <w:t>Tree</w:t>
+      </w:r>
+      <w:proofErr w:type="spellEnd"/>
+    </w:p>
+    <w:p>
+      <w:pPr>
+        <w:jc w:val="center"/>
+        <w:rPr>
+          <w:rFonts w:ascii="Arial" w:hAnsi="Arial" w:cs="Arial"/>
+        </w:rPr>
+      </w:pPr>
+      <w:r>
+        <w:rPr>
+          <w:rFonts w:ascii="Arial" w:hAnsi="Arial" w:cs="Arial"/>
+          <w:noProof/>
+        </w:rPr>
+        <w:drawing>
+          <wp:inline distT="0" distB="0" distL="0" distR="0" wp14:anchorId="4F254D0A" wp14:editId="2E5A635E">
+            <wp:extent cx="4526601" cy="3395207"/>
+            <wp:effectExtent l="0" t="0" r="0" b="0"/>
+            <wp:docPr id="465313240" name="Imagen 5"/>
+            <wp:cNvGraphicFramePr>
+              <a:graphicFrameLocks xmlns:a="http://schemas.openxmlformats.org/drawingml/2006/main" noChangeAspect="1"/>
+            </wp:cNvGraphicFramePr>
+            <a:graphic xmlns:a="http://schemas.openxmlformats.org/drawingml/2006/main">
+              <a:graphicData uri="http://schemas.openxmlformats.org/drawingml/2006/picture">
+                <pic:pic xmlns:pic="http://schemas.openxmlformats.org/drawingml/2006/picture">
+                  <pic:nvPicPr>
+                    <pic:cNvPr id="465313240" name="Imagen 465313240"/>
+                    <pic:cNvPicPr/>
+                  </pic:nvPicPr>
+                  <pic:blipFill>
+                    <a:blip r:embed="rId9">
+                      <a:extLst>
+                        <a:ext uri="{28A0092B-C50C-407E-A947-70E740481C1C}">
+                          <a14:useLocalDpi xmlns:a14="http://schemas.microsoft.com/office/drawing/2010/main" val="0"/>
+                        </a:ext>
+                      </a:extLst>
+                    </a:blip>
+                    <a:stretch>
+                      <a:fillRect/>
+                    </a:stretch>
+                  </pic:blipFill>
+                  <pic:spPr>
+                    <a:xfrm>
+                      <a:off x="0" y="0"/>
+                      <a:ext cx="4553707" cy="3415538"/>
+                    </a:xfrm>
+                    <a:prstGeom prst="rect">
+                      <a:avLst/>
+                    </a:prstGeom>
+                  </pic:spPr>
+                </pic:pic>
+              </a:graphicData>
+            </a:graphic>
+          </wp:inline>
+        </w:drawing>
+      </w:r>
+    </w:p>
+    <w:p>
+      <w:pPr>
+        <w:rPr>
+          <w:rFonts w:ascii="Arial" w:hAnsi="Arial" w:cs="Arial"/>
+        </w:rPr>
+      </w:pPr>
+    </w:p>
+    <w:p>
+      <w:pPr>
+        <w:rPr>
+          <w:rFonts w:ascii="Arial" w:hAnsi="Arial" w:cs="Arial"/>
+        </w:rPr>
+      </w:pPr>
+    </w:p>
+    <w:p>
+      <w:pPr>
+        <w:rPr>
+          <w:rFonts w:ascii="Arial" w:hAnsi="Arial" w:cs="Arial"/>
+        </w:rPr>
+      </w:pPr>
+      <w:r>
+        <w:rPr>
+          <w:rFonts w:ascii="Arial" w:hAnsi="Arial" w:cs="Arial"/>
+        </w:rPr>
+        <w:lastRenderedPageBreak/>
+        <w:t>Explicación de los gráficos:</w:t>
+      </w:r>
+    </w:p>
+    <w:p>
+      <w:pPr>
+        <w:pStyle w:val="Prrafodelista"/>
+        <w:numPr>
+          <w:ilvl w:val="0"/>
+          <w:numId w:val="9"/>
+        </w:numPr>
+        <w:rPr>
+          <w:rFonts w:ascii="Arial" w:hAnsi="Arial" w:cs="Arial"/>
+        </w:rPr>
+      </w:pPr>
+      <w:r>
+        <w:rPr>
+          <w:rFonts w:ascii="Arial" w:hAnsi="Arial" w:cs="Arial"/>
+        </w:rPr>
+        <w:t xml:space="preserve">Los gráficos </w:t>
+      </w:r>
+      <w:r>
+        <w:rPr>
+          <w:rFonts w:ascii="Arial" w:hAnsi="Arial" w:cs="Arial"/>
+        </w:rPr>
+        <w:t>muestran en el eje “x” las ventas y en el eje “y” las ventas predichas.</w:t>
+      </w:r>
+    </w:p>
+    <w:p>
+      <w:pPr>
+        <w:pStyle w:val="Prrafodelista"/>
+        <w:numPr>
+          <w:ilvl w:val="0"/>
+          <w:numId w:val="9"/>
+        </w:numPr>
+        <w:rPr>
+          <w:rFonts w:ascii="Arial" w:hAnsi="Arial" w:cs="Arial"/>
+        </w:rPr>
+      </w:pPr>
+      <w:r>
+        <w:rPr>
+          <w:rFonts w:ascii="Arial" w:hAnsi="Arial" w:cs="Arial"/>
+        </w:rPr>
+        <w:t xml:space="preserve">Cada punto azul representa el total de ventas de una subcategoría por mes. </w:t>
+      </w:r>
+    </w:p>
+    <w:p>
+      <w:pPr>
+        <w:pStyle w:val="Prrafodelista"/>
+        <w:numPr>
+          <w:ilvl w:val="0"/>
+          <w:numId w:val="9"/>
+        </w:numPr>
+        <w:rPr>
+          <w:rFonts w:ascii="Arial" w:hAnsi="Arial" w:cs="Arial"/>
+        </w:rPr>
+      </w:pPr>
+      <w:r>
+        <w:rPr>
+          <w:rFonts w:ascii="Arial" w:hAnsi="Arial" w:cs="Arial"/>
+        </w:rPr>
+        <w:t xml:space="preserve">La línea roja es la representación de que tan alejado de la perfección esta la predicción realizada por el modelo. </w:t>
+      </w:r>
+    </w:p>
+    <w:p>
+      <w:pPr>
+        <w:rPr>
+          <w:rFonts w:ascii="Arial" w:hAnsi="Arial" w:cs="Arial"/>
+        </w:rPr>
+      </w:pPr>
+      <w:r>
+        <w:rPr>
+          <w:rFonts w:ascii="Arial" w:hAnsi="Arial" w:cs="Arial"/>
+        </w:rPr>
         <w:t>Los gráficos de dispersión muestran que:</w:t>
       </w:r>
     </w:p>
@@ -1984,7 +2475,9 @@
           <w:szCs w:val="28"/>
         </w:rPr>
       </w:pPr>
-      <w:r>
+    </w:p>
+    <w:p>
+      <w:pPr>
         <w:rPr>
           <w:rFonts w:ascii="Arial" w:hAnsi="Arial" w:cs="Arial"/>
           <w:b/>
@@ -1992,7 +2485,15 @@
           <w:sz w:val="28"/>
           <w:szCs w:val="28"/>
         </w:rPr>
-        <w:lastRenderedPageBreak/>
+      </w:pPr>
+      <w:r>
+        <w:rPr>
+          <w:rFonts w:ascii="Arial" w:hAnsi="Arial" w:cs="Arial"/>
+          <w:b/>
+          <w:bCs/>
+          <w:sz w:val="28"/>
+          <w:szCs w:val="28"/>
+        </w:rPr>
         <w:t>Recomendaciones</w:t>
       </w:r>
     </w:p>
@@ -2065,6 +2566,7 @@
         <w:rPr>
           <w:rFonts w:ascii="Arial" w:hAnsi="Arial" w:cs="Arial"/>
         </w:rPr>
+        <w:lastRenderedPageBreak/>
         <w:t>Implementar un sistema de monitoreo para validar las predicciones con datos reales futuros</w:t>
       </w:r>
     </w:p>
@@ -2167,6 +2669,98 @@
     </w:lvl>
   </w:abstractNum>
   <w:abstractNum w:abstractNumId="1" w15:restartNumberingAfterBreak="0">
+    <w:nsid w:val="1F0966EF"/>
+    <w:multiLevelType w:val="hybridMultilevel"/>
+    <w:tmpl w:val="C1A20000"/>
+    <w:lvl w:ilvl="0" w:tplc="040A0001">
+      <w:start w:val="1"/>
+      <w:numFmt w:val="bullet"/>
+      <w:lvlText w:val=""/>
+      <w:lvlJc w:val="left"/>
+      <w:pPr>
+        <w:ind w:left="720" w:hanging="360"/>
+      </w:pPr>
+      <w:rPr>
+        <w:rFonts w:ascii="Symbol" w:hAnsi="Symbol" w:hint="default"/>
+      </w:rPr>
+    </w:lvl>
+    <w:lvl w:ilvl="1" w:tplc="FFFFFFFF">
+      <w:start w:val="1"/>
+      <w:numFmt w:val="lowerLetter"/>
+      <w:lvlText w:val="%2."/>
+      <w:lvlJc w:val="left"/>
+      <w:pPr>
+        <w:ind w:left="1440" w:hanging="360"/>
+      </w:pPr>
+    </w:lvl>
+    <w:lvl w:ilvl="2" w:tplc="FFFFFFFF">
+      <w:start w:val="1"/>
+      <w:numFmt w:val="bullet"/>
+      <w:lvlText w:val="-"/>
+      <w:lvlJc w:val="left"/>
+      <w:pPr>
+        <w:ind w:left="2340" w:hanging="360"/>
+      </w:pPr>
+      <w:rPr>
+        <w:rFonts w:ascii="Arial" w:eastAsiaTheme="minorHAnsi" w:hAnsi="Arial" w:cs="Arial" w:hint="default"/>
+      </w:rPr>
+    </w:lvl>
+    <w:lvl w:ilvl="3" w:tplc="FFFFFFFF" w:tentative="1">
+      <w:start w:val="1"/>
+      <w:numFmt w:val="decimal"/>
+      <w:lvlText w:val="%4."/>
+      <w:lvlJc w:val="left"/>
+      <w:pPr>
+        <w:ind w:left="2880" w:hanging="360"/>
+      </w:pPr>
+    </w:lvl>
+    <w:lvl w:ilvl="4" w:tplc="FFFFFFFF" w:tentative="1">
+      <w:start w:val="1"/>
+      <w:numFmt w:val="lowerLetter"/>
+      <w:lvlText w:val="%5."/>
+      <w:lvlJc w:val="left"/>
+      <w:pPr>
+        <w:ind w:left="3600" w:hanging="360"/>
+      </w:pPr>
+    </w:lvl>
+    <w:lvl w:ilvl="5" w:tplc="FFFFFFFF" w:tentative="1">
+      <w:start w:val="1"/>
+      <w:numFmt w:val="lowerRoman"/>
+      <w:lvlText w:val="%6."/>
+      <w:lvlJc w:val="right"/>
+      <w:pPr>
+        <w:ind w:left="4320" w:hanging="180"/>
+      </w:pPr>
+    </w:lvl>
+    <w:lvl w:ilvl="6" w:tplc="FFFFFFFF" w:tentative="1">
+      <w:start w:val="1"/>
+      <w:numFmt w:val="decimal"/>
+      <w:lvlText w:val="%7."/>
+      <w:lvlJc w:val="left"/>
+      <w:pPr>
+        <w:ind w:left="5040" w:hanging="360"/>
+      </w:pPr>
+    </w:lvl>
+    <w:lvl w:ilvl="7" w:tplc="FFFFFFFF" w:tentative="1">
+      <w:start w:val="1"/>
+      <w:numFmt w:val="lowerLetter"/>
+      <w:lvlText w:val="%8."/>
+      <w:lvlJc w:val="left"/>
+      <w:pPr>
+        <w:ind w:left="5760" w:hanging="360"/>
+      </w:pPr>
+    </w:lvl>
+    <w:lvl w:ilvl="8" w:tplc="FFFFFFFF" w:tentative="1">
+      <w:start w:val="1"/>
+      <w:numFmt w:val="lowerRoman"/>
+      <w:lvlText w:val="%9."/>
+      <w:lvlJc w:val="right"/>
+      <w:pPr>
+        <w:ind w:left="6480" w:hanging="180"/>
+      </w:pPr>
+    </w:lvl>
+  </w:abstractNum>
+  <w:abstractNum w:abstractNumId="2" w15:restartNumberingAfterBreak="0">
     <w:nsid w:val="3C6E176D"/>
     <w:multiLevelType w:val="hybridMultilevel"/>
     <w:tmpl w:val="E092C868"/>
@@ -2252,7 +2846,7 @@
       </w:pPr>
     </w:lvl>
   </w:abstractNum>
-  <w:abstractNum w:abstractNumId="2" w15:restartNumberingAfterBreak="0">
+  <w:abstractNum w:abstractNumId="3" w15:restartNumberingAfterBreak="0">
     <w:nsid w:val="3C861150"/>
     <w:multiLevelType w:val="hybridMultilevel"/>
     <w:tmpl w:val="9AB80A8A"/>
@@ -2365,10 +2959,10 @@
       </w:rPr>
     </w:lvl>
   </w:abstractNum>
-  <w:abstractNum w:abstractNumId="3" w15:restartNumberingAfterBreak="0">
+  <w:abstractNum w:abstractNumId="4" w15:restartNumberingAfterBreak="0">
     <w:nsid w:val="65803540"/>
     <w:multiLevelType w:val="hybridMultilevel"/>
-    <w:tmpl w:val="16145126"/>
+    <w:tmpl w:val="8A9E3FFE"/>
     <w:lvl w:ilvl="0" w:tplc="080A000F">
       <w:start w:val="1"/>
       <w:numFmt w:val="decimal"/>
@@ -2387,14 +2981,17 @@
         <w:ind w:left="1440" w:hanging="360"/>
       </w:pPr>
     </w:lvl>
-    <w:lvl w:ilvl="2" w:tplc="080A001B" w:tentative="1">
-      <w:start w:val="1"/>
-      <w:numFmt w:val="lowerRoman"/>
-      <w:lvlText w:val="%3."/>
-      <w:lvlJc w:val="right"/>
-      <w:pPr>
-        <w:ind w:left="2160" w:hanging="180"/>
-      </w:pPr>
+    <w:lvl w:ilvl="2" w:tplc="71CAC84C">
+      <w:start w:val="1"/>
+      <w:numFmt w:val="bullet"/>
+      <w:lvlText w:val="-"/>
+      <w:lvlJc w:val="left"/>
+      <w:pPr>
+        <w:ind w:left="2340" w:hanging="360"/>
+      </w:pPr>
+      <w:rPr>
+        <w:rFonts w:ascii="Arial" w:eastAsiaTheme="minorHAnsi" w:hAnsi="Arial" w:cs="Arial" w:hint="default"/>
+      </w:rPr>
     </w:lvl>
     <w:lvl w:ilvl="3" w:tplc="080A000F" w:tentative="1">
       <w:start w:val="1"/>
@@ -2451,7 +3048,7 @@
       </w:pPr>
     </w:lvl>
   </w:abstractNum>
-  <w:abstractNum w:abstractNumId="4" w15:restartNumberingAfterBreak="0">
+  <w:abstractNum w:abstractNumId="5" w15:restartNumberingAfterBreak="0">
     <w:nsid w:val="66F936F9"/>
     <w:multiLevelType w:val="hybridMultilevel"/>
     <w:tmpl w:val="51885E46"/>
@@ -2564,7 +3161,7 @@
       </w:rPr>
     </w:lvl>
   </w:abstractNum>
-  <w:abstractNum w:abstractNumId="5" w15:restartNumberingAfterBreak="0">
+  <w:abstractNum w:abstractNumId="6" w15:restartNumberingAfterBreak="0">
     <w:nsid w:val="6D2A258B"/>
     <w:multiLevelType w:val="hybridMultilevel"/>
     <w:tmpl w:val="EC4806FE"/>
@@ -2677,7 +3274,7 @@
       </w:rPr>
     </w:lvl>
   </w:abstractNum>
-  <w:abstractNum w:abstractNumId="6" w15:restartNumberingAfterBreak="0">
+  <w:abstractNum w:abstractNumId="7" w15:restartNumberingAfterBreak="0">
     <w:nsid w:val="79840C20"/>
     <w:multiLevelType w:val="hybridMultilevel"/>
     <w:tmpl w:val="BED0D9F0"/>
@@ -2763,26 +3360,121 @@
       </w:pPr>
     </w:lvl>
   </w:abstractNum>
+  <w:abstractNum w:abstractNumId="8" w15:restartNumberingAfterBreak="0">
+    <w:nsid w:val="7D212F92"/>
+    <w:multiLevelType w:val="hybridMultilevel"/>
+    <w:tmpl w:val="0C543214"/>
+    <w:lvl w:ilvl="0" w:tplc="080A0019">
+      <w:start w:val="1"/>
+      <w:numFmt w:val="lowerLetter"/>
+      <w:lvlText w:val="%1."/>
+      <w:lvlJc w:val="left"/>
+      <w:pPr>
+        <w:ind w:left="720" w:hanging="360"/>
+      </w:pPr>
+      <w:rPr>
+        <w:rFonts w:hint="default"/>
+      </w:rPr>
+    </w:lvl>
+    <w:lvl w:ilvl="1" w:tplc="080A0019" w:tentative="1">
+      <w:start w:val="1"/>
+      <w:numFmt w:val="lowerLetter"/>
+      <w:lvlText w:val="%2."/>
+      <w:lvlJc w:val="left"/>
+      <w:pPr>
+        <w:ind w:left="1440" w:hanging="360"/>
+      </w:pPr>
+    </w:lvl>
+    <w:lvl w:ilvl="2" w:tplc="080A001B" w:tentative="1">
+      <w:start w:val="1"/>
+      <w:numFmt w:val="lowerRoman"/>
+      <w:lvlText w:val="%3."/>
+      <w:lvlJc w:val="right"/>
+      <w:pPr>
+        <w:ind w:left="2160" w:hanging="180"/>
+      </w:pPr>
+    </w:lvl>
+    <w:lvl w:ilvl="3" w:tplc="080A000F" w:tentative="1">
+      <w:start w:val="1"/>
+      <w:numFmt w:val="decimal"/>
+      <w:lvlText w:val="%4."/>
+      <w:lvlJc w:val="left"/>
+      <w:pPr>
+        <w:ind w:left="2880" w:hanging="360"/>
+      </w:pPr>
+    </w:lvl>
+    <w:lvl w:ilvl="4" w:tplc="080A0019" w:tentative="1">
+      <w:start w:val="1"/>
+      <w:numFmt w:val="lowerLetter"/>
+      <w:lvlText w:val="%5."/>
+      <w:lvlJc w:val="left"/>
+      <w:pPr>
+        <w:ind w:left="3600" w:hanging="360"/>
+      </w:pPr>
+    </w:lvl>
+    <w:lvl w:ilvl="5" w:tplc="080A001B" w:tentative="1">
+      <w:start w:val="1"/>
+      <w:numFmt w:val="lowerRoman"/>
+      <w:lvlText w:val="%6."/>
+      <w:lvlJc w:val="right"/>
+      <w:pPr>
+        <w:ind w:left="4320" w:hanging="180"/>
+      </w:pPr>
+    </w:lvl>
+    <w:lvl w:ilvl="6" w:tplc="080A000F" w:tentative="1">
+      <w:start w:val="1"/>
+      <w:numFmt w:val="decimal"/>
+      <w:lvlText w:val="%7."/>
+      <w:lvlJc w:val="left"/>
+      <w:pPr>
+        <w:ind w:left="5040" w:hanging="360"/>
+      </w:pPr>
+    </w:lvl>
+    <w:lvl w:ilvl="7" w:tplc="080A0019" w:tentative="1">
+      <w:start w:val="1"/>
+      <w:numFmt w:val="lowerLetter"/>
+      <w:lvlText w:val="%8."/>
+      <w:lvlJc w:val="left"/>
+      <w:pPr>
+        <w:ind w:left="5760" w:hanging="360"/>
+      </w:pPr>
+    </w:lvl>
+    <w:lvl w:ilvl="8" w:tplc="080A001B" w:tentative="1">
+      <w:start w:val="1"/>
+      <w:numFmt w:val="lowerRoman"/>
+      <w:lvlText w:val="%9."/>
+      <w:lvlJc w:val="right"/>
+      <w:pPr>
+        <w:ind w:left="6480" w:hanging="180"/>
+      </w:pPr>
+    </w:lvl>
+  </w:abstractNum>
   <w:num w:numId="1" w16cid:durableId="1954820478">
+    <w:abstractNumId w:val="6"/>
+  </w:num>
+  <w:num w:numId="2" w16cid:durableId="966082685">
+    <w:abstractNumId w:val="2"/>
+  </w:num>
+  <w:num w:numId="3" w16cid:durableId="1195654677">
+    <w:abstractNumId w:val="4"/>
+  </w:num>
+  <w:num w:numId="4" w16cid:durableId="904031748">
     <w:abstractNumId w:val="5"/>
   </w:num>
-  <w:num w:numId="2" w16cid:durableId="966082685">
-    <w:abstractNumId w:val="1"/>
-  </w:num>
-  <w:num w:numId="3" w16cid:durableId="1195654677">
+  <w:num w:numId="5" w16cid:durableId="1741095239">
     <w:abstractNumId w:val="3"/>
   </w:num>
-  <w:num w:numId="4" w16cid:durableId="904031748">
-    <w:abstractNumId w:val="4"/>
-  </w:num>
-  <w:num w:numId="5" w16cid:durableId="1741095239">
-    <w:abstractNumId w:val="2"/>
-  </w:num>
   <w:num w:numId="6" w16cid:durableId="1949238508">
-    <w:abstractNumId w:val="6"/>
+    <w:abstractNumId w:val="7"/>
   </w:num>
   <w:num w:numId="7" w16cid:durableId="844901438">
     <w:abstractNumId w:val="0"/>
+  </w:num>
+  <w:num w:numId="8" w16cid:durableId="25568141">
+    <w:abstractNumId w:val="8"/>
+  </w:num>
+  <w:num w:numId="9" w16cid:durableId="778644865">
+    <w:abstractNumId w:val="1"/>
   </w:num>
 </w:numbering>
 </file>

</xml_diff>